<commit_message>
update interface and added info from doc
</commit_message>
<xml_diff>
--- a/docs/статья 1.docx
+++ b/docs/статья 1.docx
@@ -1,377 +1,1192 @@
 
 <file path=word/document.xml><?xml version="1.0" encoding="utf-8"?>
-<w:document xmlns:wpc="http://schemas.microsoft.com/office/word/2010/wordprocessingCanvas" xmlns:cx="http://schemas.microsoft.com/office/drawing/2014/chartex" xmlns:cx1="http://schemas.microsoft.com/office/drawing/2015/9/8/chartex" xmlns:cx2="http://schemas.microsoft.com/office/drawing/2015/10/21/chartex" xmlns:cx3="http://schemas.microsoft.com/office/drawing/2016/5/9/chartex" xmlns:cx4="http://schemas.microsoft.com/office/drawing/2016/5/10/chartex" xmlns:cx5="http://schemas.microsoft.com/office/drawing/2016/5/11/chartex" xmlns:cx6="http://schemas.microsoft.com/office/drawing/2016/5/12/chartex" xmlns:cx7="http://schemas.microsoft.com/office/drawing/2016/5/13/chartex" xmlns:cx8="http://schemas.microsoft.com/office/drawing/2016/5/14/chartex" xmlns:mc="http://schemas.openxmlformats.org/markup-compatibility/2006" xmlns:aink="http://schemas.microsoft.com/office/drawing/2016/ink" xmlns:am3d="http://schemas.microsoft.com/office/drawing/2017/model3d" xmlns:o="urn:schemas-microsoft-com:office:office" xmlns:r="http://schemas.openxmlformats.org/officeDocument/2006/relationships" xmlns:m="http://schemas.openxmlformats.org/officeDocument/2006/math" xmlns:v="urn:schemas-microsoft-com:vml" xmlns:wp14="http://schemas.microsoft.com/office/word/2010/wordprocessingDrawing" xmlns:wp="http://schemas.openxmlformats.org/drawingml/2006/wordprocessingDrawing" xmlns:w10="urn:schemas-microsoft-com:office:word" xmlns:w="http://schemas.openxmlformats.org/wordprocessingml/2006/main" xmlns:w14="http://schemas.microsoft.com/office/word/2010/wordml" xmlns:w15="http://schemas.microsoft.com/office/word/2012/wordml" xmlns:w16cex="http://schemas.microsoft.com/office/word/2018/wordml/cex" xmlns:w16cid="http://schemas.microsoft.com/office/word/2016/wordml/cid" xmlns:w16="http://schemas.microsoft.com/office/word/2018/wordml" xmlns:w16sdtdh="http://schemas.microsoft.com/office/word/2020/wordml/sdtdatahash" xmlns:w16se="http://schemas.microsoft.com/office/word/2015/wordml/symex" xmlns:wpg="http://schemas.microsoft.com/office/word/2010/wordprocessingGroup" xmlns:wpi="http://schemas.microsoft.com/office/word/2010/wordprocessingInk" xmlns:wne="http://schemas.microsoft.com/office/word/2006/wordml" xmlns:wps="http://schemas.microsoft.com/office/word/2010/wordprocessingShape" mc:Ignorable="w14 w15 w16se w16cid w16 w16cex w16sdtdh wp14">
+<w:document xmlns:wpc="http://schemas.microsoft.com/office/word/2010/wordprocessingCanvas" xmlns:cx="http://schemas.microsoft.com/office/drawing/2014/chartex" xmlns:cx1="http://schemas.microsoft.com/office/drawing/2015/9/8/chartex" xmlns:cx2="http://schemas.microsoft.com/office/drawing/2015/10/21/chartex" xmlns:cx3="http://schemas.microsoft.com/office/drawing/2016/5/9/chartex" xmlns:cx4="http://schemas.microsoft.com/office/drawing/2016/5/10/chartex" xmlns:cx5="http://schemas.microsoft.com/office/drawing/2016/5/11/chartex" xmlns:cx6="http://schemas.microsoft.com/office/drawing/2016/5/12/chartex" xmlns:cx7="http://schemas.microsoft.com/office/drawing/2016/5/13/chartex" xmlns:cx8="http://schemas.microsoft.com/office/drawing/2016/5/14/chartex" xmlns:mc="http://schemas.openxmlformats.org/markup-compatibility/2006" xmlns:aink="http://schemas.microsoft.com/office/drawing/2016/ink" xmlns:am3d="http://schemas.microsoft.com/office/drawing/2017/model3d" xmlns:o="urn:schemas-microsoft-com:office:office" xmlns:oel="http://schemas.microsoft.com/office/2019/extlst" xmlns:r="http://schemas.openxmlformats.org/officeDocument/2006/relationships" xmlns:m="http://schemas.openxmlformats.org/officeDocument/2006/math" xmlns:v="urn:schemas-microsoft-com:vml" xmlns:wp14="http://schemas.microsoft.com/office/word/2010/wordprocessingDrawing" xmlns:wp="http://schemas.openxmlformats.org/drawingml/2006/wordprocessingDrawing" xmlns:w10="urn:schemas-microsoft-com:office:word" xmlns:w="http://schemas.openxmlformats.org/wordprocessingml/2006/main" xmlns:w14="http://schemas.microsoft.com/office/word/2010/wordml" xmlns:w15="http://schemas.microsoft.com/office/word/2012/wordml" xmlns:w16cex="http://schemas.microsoft.com/office/word/2018/wordml/cex" xmlns:w16cid="http://schemas.microsoft.com/office/word/2016/wordml/cid" xmlns:w16="http://schemas.microsoft.com/office/word/2018/wordml" xmlns:w16sdtdh="http://schemas.microsoft.com/office/word/2020/wordml/sdtdatahash" xmlns:w16se="http://schemas.microsoft.com/office/word/2015/wordml/symex" xmlns:wpg="http://schemas.microsoft.com/office/word/2010/wordprocessingGroup" xmlns:wpi="http://schemas.microsoft.com/office/word/2010/wordprocessingInk" xmlns:wne="http://schemas.microsoft.com/office/word/2006/wordml" xmlns:wps="http://schemas.microsoft.com/office/word/2010/wordprocessingShape" mc:Ignorable="w14 w15 w16se w16cid w16 w16cex w16sdtdh wp14">
   <w:body>
     <w:p>
       <w:pPr>
-        <w:shd w:val="clear" w:color="auto" w:fill="FFFFFF"/>
-        <w:spacing w:line="420" w:lineRule="atLeast"/>
-        <w:rPr>
-          <w:rFonts w:ascii="Times New Roman" w:eastAsia="Times New Roman" w:hAnsi="Times New Roman" w:cs="Times New Roman"/>
-          <w:b/>
-          <w:bCs/>
-          <w:color w:val="3B3E43"/>
-          <w:sz w:val="35"/>
-          <w:szCs w:val="35"/>
-          <w:lang w:eastAsia="ru-RU"/>
-        </w:rPr>
-      </w:pPr>
-      <w:r>
-        <w:rPr>
-          <w:rFonts w:ascii="Times New Roman" w:eastAsia="Times New Roman" w:hAnsi="Times New Roman" w:cs="Times New Roman"/>
-          <w:b/>
-          <w:bCs/>
-          <w:color w:val="2A2F37"/>
-          <w:spacing w:val="1"/>
-          <w:sz w:val="35"/>
-          <w:szCs w:val="35"/>
-          <w:lang w:eastAsia="ru-RU"/>
-        </w:rPr>
-        <w:t>«Сочи» одержал четыре победы подряд и не думает останавливаться.</w:t>
+        <w:rPr>
+          <w:rFonts w:ascii="Times New Roman" w:eastAsia="Times New Roman" w:hAnsi="Times New Roman" w:cs="Times New Roman"/>
+          <w:b/>
+          <w:bCs/>
+          <w:color w:val="2A2F37"/>
+          <w:spacing w:val="1"/>
+          <w:sz w:val="35"/>
+          <w:szCs w:val="35"/>
+          <w:lang w:eastAsia="ru-RU"/>
+        </w:rPr>
+      </w:pPr>
+      <w:r>
+        <w:rPr>
+          <w:rFonts w:ascii="Times New Roman" w:eastAsia="Times New Roman" w:hAnsi="Times New Roman" w:cs="Times New Roman"/>
+          <w:b/>
+          <w:bCs/>
+          <w:color w:val="2A2F37"/>
+          <w:spacing w:val="1"/>
+          <w:sz w:val="35"/>
+          <w:szCs w:val="35"/>
+          <w:lang w:eastAsia="ru-RU"/>
+        </w:rPr>
+        <w:t xml:space="preserve">Звезда НХЛ проваливается в КХЛ. </w:t>
+      </w:r>
+      <w:proofErr w:type="spellStart"/>
+      <w:r>
+        <w:rPr>
+          <w:rFonts w:ascii="Times New Roman" w:eastAsia="Times New Roman" w:hAnsi="Times New Roman" w:cs="Times New Roman"/>
+          <w:b/>
+          <w:bCs/>
+          <w:color w:val="2A2F37"/>
+          <w:spacing w:val="1"/>
+          <w:sz w:val="35"/>
+          <w:szCs w:val="35"/>
+          <w:lang w:eastAsia="ru-RU"/>
+        </w:rPr>
+        <w:t>Гальченюк</w:t>
+      </w:r>
+      <w:proofErr w:type="spellEnd"/>
+      <w:r>
+        <w:rPr>
+          <w:rFonts w:ascii="Times New Roman" w:eastAsia="Times New Roman" w:hAnsi="Times New Roman" w:cs="Times New Roman"/>
+          <w:b/>
+          <w:bCs/>
+          <w:color w:val="2A2F37"/>
+          <w:spacing w:val="1"/>
+          <w:sz w:val="35"/>
+          <w:szCs w:val="35"/>
+          <w:lang w:eastAsia="ru-RU"/>
+        </w:rPr>
+        <w:t xml:space="preserve"> угодил в запас СКА после шести игр</w:t>
       </w:r>
     </w:p>
     <w:p>
       <w:pPr>
-        <w:shd w:val="clear" w:color="auto" w:fill="FFFFFF"/>
-        <w:spacing w:after="0" w:line="240" w:lineRule="auto"/>
-        <w:rPr>
-          <w:rFonts w:ascii="Times New Roman" w:eastAsia="Times New Roman" w:hAnsi="Times New Roman" w:cs="Times New Roman"/>
-          <w:color w:val="2A2F37"/>
-          <w:spacing w:val="1"/>
-          <w:sz w:val="26"/>
-          <w:szCs w:val="26"/>
-          <w:lang w:eastAsia="ru-RU"/>
-        </w:rPr>
-      </w:pPr>
-      <w:r>
-        <w:rPr>
-          <w:rFonts w:ascii="Times New Roman" w:eastAsia="Times New Roman" w:hAnsi="Times New Roman" w:cs="Times New Roman"/>
-          <w:color w:val="2A2F37"/>
-          <w:spacing w:val="1"/>
-          <w:sz w:val="26"/>
-          <w:szCs w:val="26"/>
-          <w:lang w:eastAsia="ru-RU"/>
-        </w:rPr>
-        <w:t>«Сочи» на третьем месте в турнирной таблице. Если бы плей-офф стартовал завтра, то команда имела бы преимущество своего льда в первом круге. У Дмитрия Кокорева четыре победы подряд, а год назад у южан было две победы за месяц. Наконец-то у нас появился хороший клуб?</w:t>
+        <w:rPr>
+          <w:rFonts w:ascii="Times New Roman" w:eastAsia="Times New Roman" w:hAnsi="Times New Roman" w:cs="Times New Roman"/>
+          <w:b/>
+          <w:bCs/>
+          <w:color w:val="2A2F37"/>
+          <w:spacing w:val="1"/>
+          <w:sz w:val="35"/>
+          <w:szCs w:val="35"/>
+          <w:lang w:eastAsia="ru-RU"/>
+        </w:rPr>
+      </w:pPr>
+      <w:r>
+        <w:rPr>
+          <w:rFonts w:ascii="Times New Roman" w:eastAsia="Times New Roman" w:hAnsi="Times New Roman" w:cs="Times New Roman"/>
+          <w:b/>
+          <w:bCs/>
+          <w:color w:val="2A2F37"/>
+          <w:spacing w:val="1"/>
+          <w:sz w:val="35"/>
+          <w:szCs w:val="35"/>
+          <w:lang w:eastAsia="ru-RU"/>
+        </w:rPr>
+        <w:t>Теперь посмотрим, когда он вернется в состав.</w:t>
       </w:r>
     </w:p>
     <w:p>
       <w:pPr>
-        <w:shd w:val="clear" w:color="auto" w:fill="FFFFFF"/>
-        <w:spacing w:after="0" w:line="240" w:lineRule="auto"/>
-        <w:rPr>
-          <w:rFonts w:ascii="Times New Roman" w:eastAsia="Times New Roman" w:hAnsi="Times New Roman" w:cs="Times New Roman"/>
-          <w:color w:val="2A2F37"/>
-          <w:spacing w:val="1"/>
-          <w:sz w:val="26"/>
-          <w:szCs w:val="26"/>
-          <w:lang w:eastAsia="ru-RU"/>
-        </w:rPr>
-      </w:pPr>
-      <w:r>
-        <w:rPr>
-          <w:rFonts w:ascii="Times New Roman" w:eastAsia="Times New Roman" w:hAnsi="Times New Roman" w:cs="Times New Roman"/>
-          <w:color w:val="2A2F37"/>
-          <w:spacing w:val="1"/>
-          <w:sz w:val="26"/>
-          <w:szCs w:val="26"/>
-          <w:lang w:eastAsia="ru-RU"/>
-        </w:rPr>
-        <w:t>Все уже привыкли, что сочинцы находятся в роли непонятного коллектива, который ни на что не претендует, постоянно проигрывает, а если во главе стоит особый тренер, то и дерется. Но в это межсезонье произошел ряд событий.</w:t>
+        <w:rPr>
+          <w:rFonts w:ascii="Times New Roman" w:eastAsia="Times New Roman" w:hAnsi="Times New Roman" w:cs="Times New Roman"/>
+          <w:b/>
+          <w:bCs/>
+          <w:color w:val="2A2F37"/>
+          <w:spacing w:val="1"/>
+          <w:sz w:val="35"/>
+          <w:szCs w:val="35"/>
+          <w:lang w:eastAsia="ru-RU"/>
+        </w:rPr>
+      </w:pPr>
+      <w:r>
+        <w:rPr>
+          <w:rFonts w:ascii="Times New Roman" w:eastAsia="Times New Roman" w:hAnsi="Times New Roman" w:cs="Times New Roman"/>
+          <w:b/>
+          <w:bCs/>
+          <w:color w:val="2A2F37"/>
+          <w:spacing w:val="1"/>
+          <w:sz w:val="35"/>
+          <w:szCs w:val="35"/>
+          <w:lang w:eastAsia="ru-RU"/>
+        </w:rPr>
+        <w:t>Претензии были обоснованными</w:t>
       </w:r>
     </w:p>
     <w:p>
       <w:pPr>
-        <w:shd w:val="clear" w:color="auto" w:fill="FFFFFF"/>
-        <w:spacing w:after="0" w:line="240" w:lineRule="auto"/>
-        <w:rPr>
-          <w:rFonts w:ascii="Times New Roman" w:eastAsia="Times New Roman" w:hAnsi="Times New Roman" w:cs="Times New Roman"/>
-          <w:color w:val="2A2F37"/>
-          <w:spacing w:val="1"/>
-          <w:sz w:val="26"/>
-          <w:szCs w:val="26"/>
-          <w:lang w:eastAsia="ru-RU"/>
-        </w:rPr>
-      </w:pPr>
-      <w:r>
-        <w:rPr>
-          <w:rFonts w:ascii="Times New Roman" w:eastAsia="Times New Roman" w:hAnsi="Times New Roman" w:cs="Times New Roman"/>
-          <w:color w:val="2A2F37"/>
-          <w:spacing w:val="1"/>
-          <w:sz w:val="26"/>
-          <w:szCs w:val="26"/>
-          <w:lang w:eastAsia="ru-RU"/>
-        </w:rPr>
-        <w:t>Во-первых, на каком-то уровне договорились со СКА, чтобы питерцы существенно снизили влияние на команду. Не до конца, но существенно. Например, прекратили немедленно забирать тех, кто проявил себя на Черном море. Подробности беседы знает ограниченное число людей, но все говорят, что в Санкт-Петербурге согласились с этим. Сказалось, что и в КХЛ постоянно выражали недовольство таким тесным сотрудничеством. Лига по закону ничего сделать не могла, ведь формально регламент никак не нарушался.</w:t>
+        <w:rPr>
+          <w:rFonts w:ascii="Times New Roman" w:eastAsia="Times New Roman" w:hAnsi="Times New Roman" w:cs="Times New Roman"/>
+          <w:b/>
+          <w:bCs/>
+          <w:color w:val="2A2F37"/>
+          <w:spacing w:val="1"/>
+          <w:sz w:val="35"/>
+          <w:szCs w:val="35"/>
+          <w:lang w:eastAsia="ru-RU"/>
+        </w:rPr>
+      </w:pPr>
+      <w:r>
+        <w:rPr>
+          <w:rFonts w:ascii="Times New Roman" w:eastAsia="Times New Roman" w:hAnsi="Times New Roman" w:cs="Times New Roman"/>
+          <w:b/>
+          <w:bCs/>
+          <w:color w:val="2A2F37"/>
+          <w:spacing w:val="1"/>
+          <w:sz w:val="35"/>
+          <w:szCs w:val="35"/>
+          <w:lang w:eastAsia="ru-RU"/>
+        </w:rPr>
+        <w:t xml:space="preserve">Похоже, Алекс </w:t>
+      </w:r>
+      <w:proofErr w:type="spellStart"/>
+      <w:r>
+        <w:rPr>
+          <w:rFonts w:ascii="Times New Roman" w:eastAsia="Times New Roman" w:hAnsi="Times New Roman" w:cs="Times New Roman"/>
+          <w:b/>
+          <w:bCs/>
+          <w:color w:val="2A2F37"/>
+          <w:spacing w:val="1"/>
+          <w:sz w:val="35"/>
+          <w:szCs w:val="35"/>
+          <w:lang w:eastAsia="ru-RU"/>
+        </w:rPr>
+        <w:t>Гальченюк</w:t>
+      </w:r>
+      <w:proofErr w:type="spellEnd"/>
+      <w:r>
+        <w:rPr>
+          <w:rFonts w:ascii="Times New Roman" w:eastAsia="Times New Roman" w:hAnsi="Times New Roman" w:cs="Times New Roman"/>
+          <w:b/>
+          <w:bCs/>
+          <w:color w:val="2A2F37"/>
+          <w:spacing w:val="1"/>
+          <w:sz w:val="35"/>
+          <w:szCs w:val="35"/>
+          <w:lang w:eastAsia="ru-RU"/>
+        </w:rPr>
+        <w:t xml:space="preserve"> доигрался. Во вчерашней игре с «Динамо», обернувшейся для петербуржцев четвертым поражением подряд, Роману </w:t>
+      </w:r>
+      <w:proofErr w:type="spellStart"/>
+      <w:r>
+        <w:rPr>
+          <w:rFonts w:ascii="Times New Roman" w:eastAsia="Times New Roman" w:hAnsi="Times New Roman" w:cs="Times New Roman"/>
+          <w:b/>
+          <w:bCs/>
+          <w:color w:val="2A2F37"/>
+          <w:spacing w:val="1"/>
+          <w:sz w:val="35"/>
+          <w:szCs w:val="35"/>
+          <w:lang w:eastAsia="ru-RU"/>
+        </w:rPr>
+        <w:t>Ротенбергу</w:t>
+      </w:r>
+      <w:proofErr w:type="spellEnd"/>
+      <w:r>
+        <w:rPr>
+          <w:rFonts w:ascii="Times New Roman" w:eastAsia="Times New Roman" w:hAnsi="Times New Roman" w:cs="Times New Roman"/>
+          <w:b/>
+          <w:bCs/>
+          <w:color w:val="2A2F37"/>
+          <w:spacing w:val="1"/>
+          <w:sz w:val="35"/>
+          <w:szCs w:val="35"/>
+          <w:lang w:eastAsia="ru-RU"/>
+        </w:rPr>
+        <w:t xml:space="preserve"> хватило всего четырех смен звездного нападающего в стартовой двадцатиминутке, чтобы усадить его на лавку до конца матча. Причем одна из них обернулась для СКА пропущенной шайбой от Владислава Михайлова.</w:t>
       </w:r>
     </w:p>
     <w:p>
       <w:pPr>
-        <w:shd w:val="clear" w:color="auto" w:fill="FFFFFF"/>
-        <w:spacing w:line="240" w:lineRule="auto"/>
-        <w:rPr>
-          <w:rFonts w:ascii="Times New Roman" w:eastAsia="Times New Roman" w:hAnsi="Times New Roman" w:cs="Times New Roman"/>
-          <w:spacing w:val="1"/>
-          <w:sz w:val="26"/>
-          <w:szCs w:val="26"/>
-          <w:lang w:eastAsia="ru-RU"/>
-        </w:rPr>
-      </w:pPr>
-      <w:hyperlink r:id="rId5" w:history="1">
-        <w:r>
-          <w:rPr>
-            <w:rFonts w:ascii="Times New Roman" w:eastAsia="Times New Roman" w:hAnsi="Times New Roman" w:cs="Times New Roman"/>
-            <w:color w:val="0000FF"/>
-            <w:spacing w:val="1"/>
-            <w:sz w:val="26"/>
-            <w:szCs w:val="26"/>
-            <w:u w:val="single"/>
-            <w:lang w:eastAsia="ru-RU"/>
-          </w:rPr>
-          <w:t>Мичков — опять в «Сочи»! Ротенберг отпустил топ-юниора в аренду</w:t>
-        </w:r>
-      </w:hyperlink>
+        <w:rPr>
+          <w:rFonts w:ascii="Times New Roman" w:eastAsia="Times New Roman" w:hAnsi="Times New Roman" w:cs="Times New Roman"/>
+          <w:b/>
+          <w:bCs/>
+          <w:color w:val="2A2F37"/>
+          <w:spacing w:val="1"/>
+          <w:sz w:val="35"/>
+          <w:szCs w:val="35"/>
+          <w:lang w:eastAsia="ru-RU"/>
+        </w:rPr>
+      </w:pPr>
+      <w:r>
+        <w:rPr>
+          <w:rFonts w:ascii="Times New Roman" w:eastAsia="Times New Roman" w:hAnsi="Times New Roman" w:cs="Times New Roman"/>
+          <w:b/>
+          <w:bCs/>
+          <w:color w:val="2A2F37"/>
+          <w:spacing w:val="1"/>
+          <w:sz w:val="35"/>
+          <w:szCs w:val="35"/>
+          <w:lang w:eastAsia="ru-RU"/>
+        </w:rPr>
+        <w:t xml:space="preserve">Обвинить в победной шайбе москвичей 89-го номера нельзя. После проигранного вбрасывания в зоне </w:t>
+      </w:r>
+      <w:proofErr w:type="spellStart"/>
+      <w:r>
+        <w:rPr>
+          <w:rFonts w:ascii="Times New Roman" w:eastAsia="Times New Roman" w:hAnsi="Times New Roman" w:cs="Times New Roman"/>
+          <w:b/>
+          <w:bCs/>
+          <w:color w:val="2A2F37"/>
+          <w:spacing w:val="1"/>
+          <w:sz w:val="35"/>
+          <w:szCs w:val="35"/>
+          <w:lang w:eastAsia="ru-RU"/>
+        </w:rPr>
+        <w:t>Юхана</w:t>
+      </w:r>
+      <w:proofErr w:type="spellEnd"/>
+      <w:r>
+        <w:rPr>
+          <w:rFonts w:ascii="Times New Roman" w:eastAsia="Times New Roman" w:hAnsi="Times New Roman" w:cs="Times New Roman"/>
+          <w:b/>
+          <w:bCs/>
+          <w:color w:val="2A2F37"/>
+          <w:spacing w:val="1"/>
+          <w:sz w:val="35"/>
+          <w:szCs w:val="35"/>
+          <w:lang w:eastAsia="ru-RU"/>
+        </w:rPr>
+        <w:t xml:space="preserve"> </w:t>
+      </w:r>
+      <w:proofErr w:type="spellStart"/>
+      <w:r>
+        <w:rPr>
+          <w:rFonts w:ascii="Times New Roman" w:eastAsia="Times New Roman" w:hAnsi="Times New Roman" w:cs="Times New Roman"/>
+          <w:b/>
+          <w:bCs/>
+          <w:color w:val="2A2F37"/>
+          <w:spacing w:val="1"/>
+          <w:sz w:val="35"/>
+          <w:szCs w:val="35"/>
+          <w:lang w:eastAsia="ru-RU"/>
+        </w:rPr>
+        <w:t>Матссона</w:t>
+      </w:r>
+      <w:proofErr w:type="spellEnd"/>
+      <w:r>
+        <w:rPr>
+          <w:rFonts w:ascii="Times New Roman" w:eastAsia="Times New Roman" w:hAnsi="Times New Roman" w:cs="Times New Roman"/>
+          <w:b/>
+          <w:bCs/>
+          <w:color w:val="2A2F37"/>
+          <w:spacing w:val="1"/>
+          <w:sz w:val="35"/>
+          <w:szCs w:val="35"/>
+          <w:lang w:eastAsia="ru-RU"/>
+        </w:rPr>
+        <w:t xml:space="preserve"> он не сделал ничего, что могло бы привести к печальному исходу. По сути, пятидесятимиллионный форвард хозяев оказался не в то время, не в том месте. Кажется, эти несколько секунд стали лишь триггером для молодого коуча, у которого на протяжении шести матчей копились претензии к своему зажиточному приобретению.</w:t>
+      </w:r>
     </w:p>
     <w:p>
       <w:pPr>
-        <w:shd w:val="clear" w:color="auto" w:fill="FFFFFF"/>
-        <w:spacing w:after="0" w:line="240" w:lineRule="auto"/>
-        <w:rPr>
-          <w:rFonts w:ascii="Times New Roman" w:eastAsia="Times New Roman" w:hAnsi="Times New Roman" w:cs="Times New Roman"/>
-          <w:color w:val="2A2F37"/>
-          <w:spacing w:val="1"/>
-          <w:sz w:val="26"/>
-          <w:szCs w:val="26"/>
-          <w:lang w:eastAsia="ru-RU"/>
-        </w:rPr>
-      </w:pPr>
-      <w:r>
-        <w:rPr>
-          <w:rFonts w:ascii="Times New Roman" w:eastAsia="Times New Roman" w:hAnsi="Times New Roman" w:cs="Times New Roman"/>
-          <w:color w:val="2A2F37"/>
-          <w:spacing w:val="1"/>
-          <w:sz w:val="26"/>
-          <w:szCs w:val="26"/>
-          <w:lang w:eastAsia="ru-RU"/>
-        </w:rPr>
-        <w:t>Во-вторых, вроде бы основной спонсор сочинского клуба внезапно заинтересовался хоккеем. В какой-то момент важные люди посмотрели на смету, затем взглянули на таблицу и вдруг стали задавать вопросы. Мол, мы свою часть договора выполняем, а вы нас позорите. Правда ли все это? Ну, прессу на такие мероприятия не пускают, так что ничего гарантировать нельзя. И все-таки подобные слухи ходят.</w:t>
+        <w:rPr>
+          <w:rFonts w:ascii="Times New Roman" w:eastAsia="Times New Roman" w:hAnsi="Times New Roman" w:cs="Times New Roman"/>
+          <w:b/>
+          <w:bCs/>
+          <w:color w:val="2A2F37"/>
+          <w:spacing w:val="1"/>
+          <w:sz w:val="35"/>
+          <w:szCs w:val="35"/>
+          <w:lang w:eastAsia="ru-RU"/>
+        </w:rPr>
+      </w:pPr>
+      <w:r>
+        <w:rPr>
+          <w:rFonts w:ascii="Times New Roman" w:eastAsia="Times New Roman" w:hAnsi="Times New Roman" w:cs="Times New Roman"/>
+          <w:b/>
+          <w:bCs/>
+          <w:color w:val="2A2F37"/>
+          <w:spacing w:val="1"/>
+          <w:sz w:val="35"/>
+          <w:szCs w:val="35"/>
+          <w:lang w:eastAsia="ru-RU"/>
+        </w:rPr>
+        <w:t xml:space="preserve">Реальные проблемы </w:t>
+      </w:r>
+      <w:proofErr w:type="spellStart"/>
+      <w:r>
+        <w:rPr>
+          <w:rFonts w:ascii="Times New Roman" w:eastAsia="Times New Roman" w:hAnsi="Times New Roman" w:cs="Times New Roman"/>
+          <w:b/>
+          <w:bCs/>
+          <w:color w:val="2A2F37"/>
+          <w:spacing w:val="1"/>
+          <w:sz w:val="35"/>
+          <w:szCs w:val="35"/>
+          <w:lang w:eastAsia="ru-RU"/>
+        </w:rPr>
+        <w:t>Гальченюка</w:t>
+      </w:r>
+      <w:proofErr w:type="spellEnd"/>
+      <w:r>
+        <w:rPr>
+          <w:rFonts w:ascii="Times New Roman" w:eastAsia="Times New Roman" w:hAnsi="Times New Roman" w:cs="Times New Roman"/>
+          <w:b/>
+          <w:bCs/>
+          <w:color w:val="2A2F37"/>
+          <w:spacing w:val="1"/>
+          <w:sz w:val="35"/>
+          <w:szCs w:val="35"/>
+          <w:lang w:eastAsia="ru-RU"/>
+        </w:rPr>
+        <w:t xml:space="preserve"> начались еще в гостевом матче с «Торпедо», ставшим для него последним на позиции первого центра «армейцев». Тогда звено белорусского американца, вышедшего соединять Сергея </w:t>
+      </w:r>
+      <w:proofErr w:type="spellStart"/>
+      <w:r>
+        <w:rPr>
+          <w:rFonts w:ascii="Times New Roman" w:eastAsia="Times New Roman" w:hAnsi="Times New Roman" w:cs="Times New Roman"/>
+          <w:b/>
+          <w:bCs/>
+          <w:color w:val="2A2F37"/>
+          <w:spacing w:val="1"/>
+          <w:sz w:val="35"/>
+          <w:szCs w:val="35"/>
+          <w:lang w:eastAsia="ru-RU"/>
+        </w:rPr>
+        <w:t>Толчинского</w:t>
+      </w:r>
+      <w:proofErr w:type="spellEnd"/>
+      <w:r>
+        <w:rPr>
+          <w:rFonts w:ascii="Times New Roman" w:eastAsia="Times New Roman" w:hAnsi="Times New Roman" w:cs="Times New Roman"/>
+          <w:b/>
+          <w:bCs/>
+          <w:color w:val="2A2F37"/>
+          <w:spacing w:val="1"/>
+          <w:sz w:val="35"/>
+          <w:szCs w:val="35"/>
+          <w:lang w:eastAsia="ru-RU"/>
+        </w:rPr>
+        <w:t xml:space="preserve"> и Марата Хайруллина, находилось на льду сразу при трех пропущенных шайбах.</w:t>
       </w:r>
     </w:p>
     <w:p>
       <w:pPr>
-        <w:shd w:val="clear" w:color="auto" w:fill="FFFFFF"/>
-        <w:spacing w:after="0" w:line="240" w:lineRule="auto"/>
-        <w:rPr>
-          <w:rFonts w:ascii="Times New Roman" w:eastAsia="Times New Roman" w:hAnsi="Times New Roman" w:cs="Times New Roman"/>
-          <w:color w:val="2A2F37"/>
-          <w:spacing w:val="1"/>
-          <w:sz w:val="26"/>
-          <w:szCs w:val="26"/>
-          <w:lang w:eastAsia="ru-RU"/>
-        </w:rPr>
-      </w:pPr>
-      <w:r>
-        <w:rPr>
-          <w:rFonts w:ascii="Times New Roman" w:eastAsia="Times New Roman" w:hAnsi="Times New Roman" w:cs="Times New Roman"/>
-          <w:color w:val="2A2F37"/>
-          <w:spacing w:val="1"/>
-          <w:sz w:val="26"/>
-          <w:szCs w:val="26"/>
-          <w:lang w:eastAsia="ru-RU"/>
-        </w:rPr>
-        <w:t>Может быть, кому-то показалось, что сделка с Николаем Прохоркиным, который провел в команде полчаса, тоже подозрительна. Но тут важно понимать, что в обмене из СКА были заинтересованы не только питерцы, но и сочинцы. Последние не могли пробить пол зарплат, а расторжение с форвардом позволило им это сделать. СКА тоже почистил платежку. Обе стороны (а также Николай) остались довольны сделкой.</w:t>
+        <w:rPr>
+          <w:rFonts w:ascii="Times New Roman" w:eastAsia="Times New Roman" w:hAnsi="Times New Roman" w:cs="Times New Roman"/>
+          <w:b/>
+          <w:bCs/>
+          <w:color w:val="2A2F37"/>
+          <w:spacing w:val="1"/>
+          <w:sz w:val="35"/>
+          <w:szCs w:val="35"/>
+          <w:lang w:eastAsia="ru-RU"/>
+        </w:rPr>
+      </w:pPr>
+      <w:r>
+        <w:rPr>
+          <w:rFonts w:ascii="Times New Roman" w:eastAsia="Times New Roman" w:hAnsi="Times New Roman" w:cs="Times New Roman"/>
+          <w:b/>
+          <w:bCs/>
+          <w:color w:val="2A2F37"/>
+          <w:spacing w:val="1"/>
+          <w:sz w:val="35"/>
+          <w:szCs w:val="35"/>
+          <w:lang w:eastAsia="ru-RU"/>
+        </w:rPr>
+        <w:t xml:space="preserve">В эпизоде с первым голом волжан (отныне мы будем особенно часто использовать это слово) Алекс </w:t>
+      </w:r>
+      <w:r>
+        <w:rPr>
+          <w:rFonts w:ascii="Times New Roman" w:eastAsia="Times New Roman" w:hAnsi="Times New Roman" w:cs="Times New Roman"/>
+          <w:b/>
+          <w:bCs/>
+          <w:color w:val="2A2F37"/>
+          <w:spacing w:val="1"/>
+          <w:sz w:val="35"/>
+          <w:szCs w:val="35"/>
+          <w:lang w:eastAsia="ru-RU"/>
+        </w:rPr>
+        <w:lastRenderedPageBreak/>
+        <w:t xml:space="preserve">наблюдал, стоя чуть слева от пятачка, как Василий </w:t>
+      </w:r>
+      <w:proofErr w:type="spellStart"/>
+      <w:r>
+        <w:rPr>
+          <w:rFonts w:ascii="Times New Roman" w:eastAsia="Times New Roman" w:hAnsi="Times New Roman" w:cs="Times New Roman"/>
+          <w:b/>
+          <w:bCs/>
+          <w:color w:val="2A2F37"/>
+          <w:spacing w:val="1"/>
+          <w:sz w:val="35"/>
+          <w:szCs w:val="35"/>
+          <w:lang w:eastAsia="ru-RU"/>
+        </w:rPr>
+        <w:t>Атанасов</w:t>
+      </w:r>
+      <w:proofErr w:type="spellEnd"/>
+      <w:r>
+        <w:rPr>
+          <w:rFonts w:ascii="Times New Roman" w:eastAsia="Times New Roman" w:hAnsi="Times New Roman" w:cs="Times New Roman"/>
+          <w:b/>
+          <w:bCs/>
+          <w:color w:val="2A2F37"/>
+          <w:spacing w:val="1"/>
+          <w:sz w:val="35"/>
+          <w:szCs w:val="35"/>
+          <w:lang w:eastAsia="ru-RU"/>
+        </w:rPr>
+        <w:t xml:space="preserve"> заносит шайбу в ворота </w:t>
+      </w:r>
+      <w:proofErr w:type="spellStart"/>
+      <w:r>
+        <w:rPr>
+          <w:rFonts w:ascii="Times New Roman" w:eastAsia="Times New Roman" w:hAnsi="Times New Roman" w:cs="Times New Roman"/>
+          <w:b/>
+          <w:bCs/>
+          <w:color w:val="2A2F37"/>
+          <w:spacing w:val="1"/>
+          <w:sz w:val="35"/>
+          <w:szCs w:val="35"/>
+          <w:lang w:eastAsia="ru-RU"/>
+        </w:rPr>
+        <w:t>Матссона</w:t>
+      </w:r>
+      <w:proofErr w:type="spellEnd"/>
+      <w:r>
+        <w:rPr>
+          <w:rFonts w:ascii="Times New Roman" w:eastAsia="Times New Roman" w:hAnsi="Times New Roman" w:cs="Times New Roman"/>
+          <w:b/>
+          <w:bCs/>
+          <w:color w:val="2A2F37"/>
+          <w:spacing w:val="1"/>
+          <w:sz w:val="35"/>
+          <w:szCs w:val="35"/>
+          <w:lang w:eastAsia="ru-RU"/>
+        </w:rPr>
+        <w:t xml:space="preserve"> с третьего добивания.</w:t>
       </w:r>
     </w:p>
     <w:p>
       <w:pPr>
-        <w:shd w:val="clear" w:color="auto" w:fill="FFFFFF"/>
-        <w:spacing w:after="0" w:line="240" w:lineRule="auto"/>
-        <w:rPr>
-          <w:rFonts w:ascii="Times New Roman" w:eastAsia="Times New Roman" w:hAnsi="Times New Roman" w:cs="Times New Roman"/>
-          <w:color w:val="2A2F37"/>
-          <w:spacing w:val="1"/>
-          <w:sz w:val="26"/>
-          <w:szCs w:val="26"/>
-          <w:lang w:eastAsia="ru-RU"/>
-        </w:rPr>
-      </w:pPr>
-      <w:r>
-        <w:rPr>
-          <w:rFonts w:ascii="Times New Roman" w:eastAsia="Times New Roman" w:hAnsi="Times New Roman" w:cs="Times New Roman"/>
-          <w:color w:val="2A2F37"/>
-          <w:spacing w:val="1"/>
-          <w:sz w:val="26"/>
-          <w:szCs w:val="26"/>
-          <w:lang w:eastAsia="ru-RU"/>
-        </w:rPr>
-        <w:t>Но почему-то все смотрели на ситуацию с Николаем и не заметили, что «Сочи» реально стал другим. Алексей Бадюков — один из самых недооцененных менеджеров КХЛ. Как-то он работал в московском «Динамо», и я видел, как и что он делает. При этом прекрасно понимал, насколько тяжело ему было преодолевать различные течения и договариваться с группировками. Но у него были правильные мысли, только не получалось их воплощать.</w:t>
+        <w:rPr>
+          <w:rFonts w:ascii="Times New Roman" w:eastAsia="Times New Roman" w:hAnsi="Times New Roman" w:cs="Times New Roman"/>
+          <w:b/>
+          <w:bCs/>
+          <w:color w:val="2A2F37"/>
+          <w:spacing w:val="1"/>
+          <w:sz w:val="35"/>
+          <w:szCs w:val="35"/>
+          <w:lang w:eastAsia="ru-RU"/>
+        </w:rPr>
+      </w:pPr>
+      <w:r>
+        <w:rPr>
+          <w:rFonts w:ascii="Times New Roman" w:eastAsia="Times New Roman" w:hAnsi="Times New Roman" w:cs="Times New Roman"/>
+          <w:b/>
+          <w:bCs/>
+          <w:color w:val="2A2F37"/>
+          <w:spacing w:val="1"/>
+          <w:sz w:val="35"/>
+          <w:szCs w:val="35"/>
+          <w:lang w:eastAsia="ru-RU"/>
+        </w:rPr>
+        <w:t xml:space="preserve">В середине третьего периода он не вывел шайбу из собственной зоны, не стал работать на возврате и на прямых ногах созерцал, как все тот же </w:t>
+      </w:r>
+      <w:proofErr w:type="spellStart"/>
+      <w:r>
+        <w:rPr>
+          <w:rFonts w:ascii="Times New Roman" w:eastAsia="Times New Roman" w:hAnsi="Times New Roman" w:cs="Times New Roman"/>
+          <w:b/>
+          <w:bCs/>
+          <w:color w:val="2A2F37"/>
+          <w:spacing w:val="1"/>
+          <w:sz w:val="35"/>
+          <w:szCs w:val="35"/>
+          <w:lang w:eastAsia="ru-RU"/>
+        </w:rPr>
+        <w:t>Атанасов</w:t>
+      </w:r>
+      <w:proofErr w:type="spellEnd"/>
+      <w:r>
+        <w:rPr>
+          <w:rFonts w:ascii="Times New Roman" w:eastAsia="Times New Roman" w:hAnsi="Times New Roman" w:cs="Times New Roman"/>
+          <w:b/>
+          <w:bCs/>
+          <w:color w:val="2A2F37"/>
+          <w:spacing w:val="1"/>
+          <w:sz w:val="35"/>
+          <w:szCs w:val="35"/>
+          <w:lang w:eastAsia="ru-RU"/>
+        </w:rPr>
+        <w:t xml:space="preserve"> шнурует защитников СКА и творит настоящий шедевр для Кирилла Воронина.</w:t>
       </w:r>
     </w:p>
     <w:p>
       <w:pPr>
-        <w:shd w:val="clear" w:color="auto" w:fill="FFFFFF"/>
-        <w:spacing w:after="0" w:line="240" w:lineRule="auto"/>
-        <w:rPr>
-          <w:rFonts w:ascii="Times New Roman" w:eastAsia="Times New Roman" w:hAnsi="Times New Roman" w:cs="Times New Roman"/>
-          <w:color w:val="2A2F37"/>
-          <w:spacing w:val="1"/>
-          <w:sz w:val="26"/>
-          <w:szCs w:val="26"/>
-          <w:lang w:eastAsia="ru-RU"/>
-        </w:rPr>
-      </w:pPr>
+        <w:rPr>
+          <w:rFonts w:ascii="Times New Roman" w:eastAsia="Times New Roman" w:hAnsi="Times New Roman" w:cs="Times New Roman"/>
+          <w:b/>
+          <w:bCs/>
+          <w:color w:val="2A2F37"/>
+          <w:spacing w:val="1"/>
+          <w:sz w:val="35"/>
+          <w:szCs w:val="35"/>
+          <w:lang w:eastAsia="ru-RU"/>
+        </w:rPr>
+      </w:pPr>
+      <w:r>
+        <w:rPr>
+          <w:rFonts w:ascii="Times New Roman" w:eastAsia="Times New Roman" w:hAnsi="Times New Roman" w:cs="Times New Roman"/>
+          <w:b/>
+          <w:bCs/>
+          <w:color w:val="2A2F37"/>
+          <w:spacing w:val="1"/>
+          <w:sz w:val="35"/>
+          <w:szCs w:val="35"/>
+          <w:lang w:eastAsia="ru-RU"/>
+        </w:rPr>
+        <w:t xml:space="preserve">Окончательно же </w:t>
+      </w:r>
+      <w:proofErr w:type="spellStart"/>
+      <w:r>
+        <w:rPr>
+          <w:rFonts w:ascii="Times New Roman" w:eastAsia="Times New Roman" w:hAnsi="Times New Roman" w:cs="Times New Roman"/>
+          <w:b/>
+          <w:bCs/>
+          <w:color w:val="2A2F37"/>
+          <w:spacing w:val="1"/>
+          <w:sz w:val="35"/>
+          <w:szCs w:val="35"/>
+          <w:lang w:eastAsia="ru-RU"/>
+        </w:rPr>
+        <w:t>Гальченюк</w:t>
+      </w:r>
+      <w:proofErr w:type="spellEnd"/>
+      <w:r>
+        <w:rPr>
+          <w:rFonts w:ascii="Times New Roman" w:eastAsia="Times New Roman" w:hAnsi="Times New Roman" w:cs="Times New Roman"/>
+          <w:b/>
+          <w:bCs/>
+          <w:color w:val="2A2F37"/>
+          <w:spacing w:val="1"/>
+          <w:sz w:val="35"/>
+          <w:szCs w:val="35"/>
+          <w:lang w:eastAsia="ru-RU"/>
+        </w:rPr>
+        <w:t xml:space="preserve"> добил питерцев на последних минутах, когда слишком самоуверенно и лениво пошел в обводку на чужой синей линии во время финального штурма, потерял шайбу и подарил гол в пустые ворота Николаю Коваленко.</w:t>
+      </w:r>
     </w:p>
     <w:p>
       <w:pPr>
-        <w:shd w:val="clear" w:color="auto" w:fill="FFFFFF"/>
-        <w:spacing w:after="0" w:line="240" w:lineRule="auto"/>
-        <w:rPr>
-          <w:rFonts w:ascii="Times New Roman" w:eastAsia="Times New Roman" w:hAnsi="Times New Roman" w:cs="Times New Roman"/>
-          <w:color w:val="2A2F37"/>
-          <w:spacing w:val="1"/>
-          <w:sz w:val="26"/>
-          <w:szCs w:val="26"/>
-          <w:lang w:eastAsia="ru-RU"/>
-        </w:rPr>
-      </w:pPr>
-      <w:r>
-        <w:rPr>
-          <w:rFonts w:ascii="Times New Roman" w:eastAsia="Times New Roman" w:hAnsi="Times New Roman" w:cs="Times New Roman"/>
-          <w:color w:val="2A2F37"/>
-          <w:spacing w:val="1"/>
-          <w:sz w:val="26"/>
-          <w:szCs w:val="26"/>
-          <w:lang w:eastAsia="ru-RU"/>
-        </w:rPr>
-        <w:t>Бадюков ведь проявил себя еще в прошлом году, когда добился того, чтобы полностью отвечать за комплектование «Капитана». И команда МХЛ пробилась в группу сильнейших с первого места, так часто она не выигрывала никогда. Помог Бадюкову и менеджмент, в частности, условия для молодежки были подняты на необычайный уровень, но хоккеистов подбирал Алексей. Кстати, отметим финансовый блок. О кошмарных задержках по зарплате все уже забыли, все платят вовремя и исправно, на зависть другим</w:t>
+        <w:rPr>
+          <w:rFonts w:ascii="Times New Roman" w:eastAsia="Times New Roman" w:hAnsi="Times New Roman" w:cs="Times New Roman"/>
+          <w:b/>
+          <w:bCs/>
+          <w:color w:val="2A2F37"/>
+          <w:spacing w:val="1"/>
+          <w:sz w:val="35"/>
+          <w:szCs w:val="35"/>
+          <w:lang w:eastAsia="ru-RU"/>
+        </w:rPr>
+      </w:pPr>
+      <w:r>
+        <w:rPr>
+          <w:rFonts w:ascii="Times New Roman" w:eastAsia="Times New Roman" w:hAnsi="Times New Roman" w:cs="Times New Roman"/>
+          <w:b/>
+          <w:bCs/>
+          <w:color w:val="2A2F37"/>
+          <w:spacing w:val="1"/>
+          <w:sz w:val="35"/>
+          <w:szCs w:val="35"/>
+          <w:lang w:eastAsia="ru-RU"/>
+        </w:rPr>
+        <w:t xml:space="preserve">Справедливости ради, </w:t>
+      </w:r>
+      <w:proofErr w:type="spellStart"/>
+      <w:r>
+        <w:rPr>
+          <w:rFonts w:ascii="Times New Roman" w:eastAsia="Times New Roman" w:hAnsi="Times New Roman" w:cs="Times New Roman"/>
+          <w:b/>
+          <w:bCs/>
+          <w:color w:val="2A2F37"/>
+          <w:spacing w:val="1"/>
+          <w:sz w:val="35"/>
+          <w:szCs w:val="35"/>
+          <w:lang w:eastAsia="ru-RU"/>
+        </w:rPr>
+        <w:t>Ротенберг</w:t>
+      </w:r>
+      <w:proofErr w:type="spellEnd"/>
+      <w:r>
+        <w:rPr>
+          <w:rFonts w:ascii="Times New Roman" w:eastAsia="Times New Roman" w:hAnsi="Times New Roman" w:cs="Times New Roman"/>
+          <w:b/>
+          <w:bCs/>
+          <w:color w:val="2A2F37"/>
+          <w:spacing w:val="1"/>
+          <w:sz w:val="35"/>
+          <w:szCs w:val="35"/>
+          <w:lang w:eastAsia="ru-RU"/>
+        </w:rPr>
+        <w:t xml:space="preserve"> сразу рубить сплеча не стал и в следующем матче против «Локомотива» всего лишь переставил звездного новичка на фланг третьего звена, дав в партнеры вполне креативного центра Александра </w:t>
+      </w:r>
+      <w:proofErr w:type="spellStart"/>
+      <w:r>
+        <w:rPr>
+          <w:rFonts w:ascii="Times New Roman" w:eastAsia="Times New Roman" w:hAnsi="Times New Roman" w:cs="Times New Roman"/>
+          <w:b/>
+          <w:bCs/>
+          <w:color w:val="2A2F37"/>
+          <w:spacing w:val="1"/>
+          <w:sz w:val="35"/>
+          <w:szCs w:val="35"/>
+          <w:lang w:eastAsia="ru-RU"/>
+        </w:rPr>
+        <w:t>Кадейкина</w:t>
+      </w:r>
+      <w:proofErr w:type="spellEnd"/>
+      <w:r>
+        <w:rPr>
+          <w:rFonts w:ascii="Times New Roman" w:eastAsia="Times New Roman" w:hAnsi="Times New Roman" w:cs="Times New Roman"/>
+          <w:b/>
+          <w:bCs/>
+          <w:color w:val="2A2F37"/>
+          <w:spacing w:val="1"/>
+          <w:sz w:val="35"/>
+          <w:szCs w:val="35"/>
+          <w:lang w:eastAsia="ru-RU"/>
+        </w:rPr>
+        <w:t>. Как оказалось, расшевелить нападающего это не помогло. Если в Ярославле он просто откатался вхолостую, то дома во встрече с набравшим ход «Спартаком» схватил очередной минус, вновь не очень удачно сработав на пятачке. Поэтому в этой истории нельзя сказать, что главный тренер невских армейцев придирается к хоккеисту — поводы усадить форварда с годовым окладом в 50 миллионов рублей у него точно были. Причем некоторые — очень даже весомые.</w:t>
       </w:r>
     </w:p>
     <w:p>
       <w:pPr>
-        <w:shd w:val="clear" w:color="auto" w:fill="FFFFFF"/>
-        <w:spacing w:after="0" w:line="240" w:lineRule="auto"/>
-        <w:rPr>
-          <w:rFonts w:ascii="Times New Roman" w:eastAsia="Times New Roman" w:hAnsi="Times New Roman" w:cs="Times New Roman"/>
-          <w:color w:val="2A2F37"/>
-          <w:spacing w:val="1"/>
-          <w:sz w:val="26"/>
-          <w:szCs w:val="26"/>
-          <w:lang w:eastAsia="ru-RU"/>
-        </w:rPr>
-      </w:pPr>
-      <w:r>
-        <w:rPr>
-          <w:rFonts w:ascii="Times New Roman" w:eastAsia="Times New Roman" w:hAnsi="Times New Roman" w:cs="Times New Roman"/>
-          <w:color w:val="2A2F37"/>
-          <w:spacing w:val="1"/>
-          <w:sz w:val="26"/>
-          <w:szCs w:val="26"/>
+        <w:rPr>
+          <w:rFonts w:ascii="Times New Roman" w:eastAsia="Times New Roman" w:hAnsi="Times New Roman" w:cs="Times New Roman"/>
+          <w:b/>
+          <w:bCs/>
+          <w:color w:val="2A2F37"/>
+          <w:spacing w:val="1"/>
+          <w:sz w:val="35"/>
+          <w:szCs w:val="35"/>
+          <w:lang w:eastAsia="ru-RU"/>
+        </w:rPr>
+      </w:pPr>
+      <w:r>
+        <w:rPr>
+          <w:rFonts w:ascii="Times New Roman" w:eastAsia="Times New Roman" w:hAnsi="Times New Roman" w:cs="Times New Roman"/>
+          <w:b/>
+          <w:bCs/>
+          <w:color w:val="2A2F37"/>
+          <w:spacing w:val="1"/>
+          <w:sz w:val="35"/>
+          <w:szCs w:val="35"/>
+          <w:lang w:eastAsia="ru-RU"/>
+        </w:rPr>
+        <w:t xml:space="preserve">Закрыть глаза на кучу ошибок в обороне можно было бы, делай </w:t>
+      </w:r>
+      <w:proofErr w:type="spellStart"/>
+      <w:r>
+        <w:rPr>
+          <w:rFonts w:ascii="Times New Roman" w:eastAsia="Times New Roman" w:hAnsi="Times New Roman" w:cs="Times New Roman"/>
+          <w:b/>
+          <w:bCs/>
+          <w:color w:val="2A2F37"/>
+          <w:spacing w:val="1"/>
+          <w:sz w:val="35"/>
+          <w:szCs w:val="35"/>
+          <w:lang w:eastAsia="ru-RU"/>
+        </w:rPr>
+        <w:t>Гальченюк</w:t>
+      </w:r>
+      <w:proofErr w:type="spellEnd"/>
+      <w:r>
+        <w:rPr>
+          <w:rFonts w:ascii="Times New Roman" w:eastAsia="Times New Roman" w:hAnsi="Times New Roman" w:cs="Times New Roman"/>
+          <w:b/>
+          <w:bCs/>
+          <w:color w:val="2A2F37"/>
+          <w:spacing w:val="1"/>
+          <w:sz w:val="35"/>
+          <w:szCs w:val="35"/>
+          <w:lang w:eastAsia="ru-RU"/>
+        </w:rPr>
+        <w:t xml:space="preserve"> положительную разницу в атаке. Но сейчас из положительного в его статистике лишь две </w:t>
+      </w:r>
+      <w:r>
+        <w:rPr>
+          <w:rFonts w:ascii="Times New Roman" w:eastAsia="Times New Roman" w:hAnsi="Times New Roman" w:cs="Times New Roman"/>
+          <w:b/>
+          <w:bCs/>
+          <w:color w:val="2A2F37"/>
+          <w:spacing w:val="1"/>
+          <w:sz w:val="35"/>
+          <w:szCs w:val="35"/>
           <w:lang w:eastAsia="ru-RU"/>
         </w:rPr>
         <w:lastRenderedPageBreak/>
-        <w:t>Но вернемся к Бадюкову. Он занимался комплектованием «Сочи», и в этом году ему позволили принимать решения. Пусть не на сто процентов, но стало гораздо свободнее, чем было раньше. И вы видите, какую симпатичную команду удалось подвести к турниру.</w:t>
+        <w:t xml:space="preserve">голевые передачи. При этом бросков в створ у бывшей надежды «Монреаля» за шесть игр регулярки чуть больше, чем у Матвея </w:t>
+      </w:r>
+      <w:proofErr w:type="spellStart"/>
+      <w:r>
+        <w:rPr>
+          <w:rFonts w:ascii="Times New Roman" w:eastAsia="Times New Roman" w:hAnsi="Times New Roman" w:cs="Times New Roman"/>
+          <w:b/>
+          <w:bCs/>
+          <w:color w:val="2A2F37"/>
+          <w:spacing w:val="1"/>
+          <w:sz w:val="35"/>
+          <w:szCs w:val="35"/>
+          <w:lang w:eastAsia="ru-RU"/>
+        </w:rPr>
+        <w:t>Мичкова</w:t>
+      </w:r>
+      <w:proofErr w:type="spellEnd"/>
+      <w:r>
+        <w:rPr>
+          <w:rFonts w:ascii="Times New Roman" w:eastAsia="Times New Roman" w:hAnsi="Times New Roman" w:cs="Times New Roman"/>
+          <w:b/>
+          <w:bCs/>
+          <w:color w:val="2A2F37"/>
+          <w:spacing w:val="1"/>
+          <w:sz w:val="35"/>
+          <w:szCs w:val="35"/>
+          <w:lang w:eastAsia="ru-RU"/>
+        </w:rPr>
+        <w:t xml:space="preserve"> во вчерашнем матче с «Сибирью» (10). Для игрока, который приезжал расшатывать КХЛ, — настоящая катастрофа.</w:t>
       </w:r>
     </w:p>
     <w:p>
       <w:pPr>
-        <w:shd w:val="clear" w:color="auto" w:fill="FFFFFF"/>
-        <w:spacing w:line="240" w:lineRule="auto"/>
-        <w:rPr>
-          <w:rFonts w:ascii="Times New Roman" w:eastAsia="Times New Roman" w:hAnsi="Times New Roman" w:cs="Times New Roman"/>
-          <w:spacing w:val="1"/>
-          <w:sz w:val="26"/>
-          <w:szCs w:val="26"/>
-          <w:lang w:eastAsia="ru-RU"/>
-        </w:rPr>
-      </w:pPr>
-      <w:hyperlink r:id="rId6" w:history="1">
-        <w:r>
-          <w:rPr>
-            <w:rFonts w:ascii="Times New Roman" w:eastAsia="Times New Roman" w:hAnsi="Times New Roman" w:cs="Times New Roman"/>
-            <w:color w:val="0000FF"/>
-            <w:spacing w:val="1"/>
-            <w:sz w:val="26"/>
-            <w:szCs w:val="26"/>
-            <w:u w:val="single"/>
-            <w:lang w:eastAsia="ru-RU"/>
-          </w:rPr>
-          <w:t>Главная сенсация первых дней КХЛ: «Сочи» выиграл в Казани!</w:t>
-        </w:r>
-      </w:hyperlink>
+        <w:rPr>
+          <w:rFonts w:ascii="Times New Roman" w:eastAsia="Times New Roman" w:hAnsi="Times New Roman" w:cs="Times New Roman"/>
+          <w:b/>
+          <w:bCs/>
+          <w:color w:val="2A2F37"/>
+          <w:spacing w:val="1"/>
+          <w:sz w:val="35"/>
+          <w:szCs w:val="35"/>
+          <w:lang w:eastAsia="ru-RU"/>
+        </w:rPr>
+      </w:pPr>
+      <w:r>
+        <w:rPr>
+          <w:rFonts w:ascii="Times New Roman" w:eastAsia="Times New Roman" w:hAnsi="Times New Roman" w:cs="Times New Roman"/>
+          <w:b/>
+          <w:bCs/>
+          <w:color w:val="2A2F37"/>
+          <w:spacing w:val="1"/>
+          <w:sz w:val="35"/>
+          <w:szCs w:val="35"/>
+          <w:lang w:eastAsia="ru-RU"/>
+        </w:rPr>
+        <w:t xml:space="preserve">После вчерашнего вечера ощущение того, что Алекс не подходит системе СКА, только усилилось. Но к подобным подписаниям мы уже давно привыкли — за время его почти безраздельного правления в газовом топ-клубе таких примеров наберется с несколько десятков. Тяжелее понять, зачем сам </w:t>
+      </w:r>
+      <w:proofErr w:type="spellStart"/>
+      <w:r>
+        <w:rPr>
+          <w:rFonts w:ascii="Times New Roman" w:eastAsia="Times New Roman" w:hAnsi="Times New Roman" w:cs="Times New Roman"/>
+          <w:b/>
+          <w:bCs/>
+          <w:color w:val="2A2F37"/>
+          <w:spacing w:val="1"/>
+          <w:sz w:val="35"/>
+          <w:szCs w:val="35"/>
+          <w:lang w:eastAsia="ru-RU"/>
+        </w:rPr>
+        <w:t>Гальченюк</w:t>
+      </w:r>
+      <w:proofErr w:type="spellEnd"/>
+      <w:r>
+        <w:rPr>
+          <w:rFonts w:ascii="Times New Roman" w:eastAsia="Times New Roman" w:hAnsi="Times New Roman" w:cs="Times New Roman"/>
+          <w:b/>
+          <w:bCs/>
+          <w:color w:val="2A2F37"/>
+          <w:spacing w:val="1"/>
+          <w:sz w:val="35"/>
+          <w:szCs w:val="35"/>
+          <w:lang w:eastAsia="ru-RU"/>
+        </w:rPr>
+        <w:t xml:space="preserve"> выбрал Санкт-Петербург.</w:t>
+      </w:r>
     </w:p>
     <w:p>
       <w:pPr>
-        <w:shd w:val="clear" w:color="auto" w:fill="FFFFFF"/>
-        <w:spacing w:after="0" w:line="240" w:lineRule="auto"/>
-        <w:rPr>
-          <w:rFonts w:ascii="Times New Roman" w:eastAsia="Times New Roman" w:hAnsi="Times New Roman" w:cs="Times New Roman"/>
-          <w:color w:val="2A2F37"/>
-          <w:spacing w:val="1"/>
-          <w:sz w:val="26"/>
-          <w:szCs w:val="26"/>
-          <w:lang w:eastAsia="ru-RU"/>
-        </w:rPr>
-      </w:pPr>
-      <w:r>
-        <w:rPr>
-          <w:rFonts w:ascii="Times New Roman" w:eastAsia="Times New Roman" w:hAnsi="Times New Roman" w:cs="Times New Roman"/>
-          <w:color w:val="2A2F37"/>
-          <w:spacing w:val="1"/>
-          <w:sz w:val="26"/>
-          <w:szCs w:val="26"/>
-          <w:lang w:eastAsia="ru-RU"/>
-        </w:rPr>
-        <w:t>Не без проблем. Где-то с середины турнира в Сочи, а также весь турнир в Санкт-Петербурге казалось, что все опять было напрасно, все пошло не туда. Проиграли и два стартовых матча чемпионата. Но вдруг все изменилось.</w:t>
+        <w:rPr>
+          <w:rFonts w:ascii="Times New Roman" w:eastAsia="Times New Roman" w:hAnsi="Times New Roman" w:cs="Times New Roman"/>
+          <w:b/>
+          <w:bCs/>
+          <w:color w:val="2A2F37"/>
+          <w:spacing w:val="1"/>
+          <w:sz w:val="35"/>
+          <w:szCs w:val="35"/>
+          <w:lang w:eastAsia="ru-RU"/>
+        </w:rPr>
+      </w:pPr>
+      <w:r>
+        <w:rPr>
+          <w:rFonts w:ascii="Times New Roman" w:eastAsia="Times New Roman" w:hAnsi="Times New Roman" w:cs="Times New Roman"/>
+          <w:b/>
+          <w:bCs/>
+          <w:color w:val="2A2F37"/>
+          <w:spacing w:val="1"/>
+          <w:sz w:val="35"/>
+          <w:szCs w:val="35"/>
+          <w:lang w:eastAsia="ru-RU"/>
+        </w:rPr>
+        <w:t>Захотел проникнуться пышной архитектурой царских времен и воочию увидеть систему, которой позавидуют клубы НХЛ? Всю жизнь мечтал вечерами прогуливаться по Дворцовой и проникнуться атмосферой культурной столицы с ее дворами-колодцами? Безусловно, фактор города при выборе места продолжения карьеры играл свою роль — в далекий холодный Омск человек, выросший в североамериканских мегаполисах и живущий вместе с семьей в Майами, при наличии более комфортных вариантов не поехал бы. Только был ли он ключевым при подписании контракта в России?</w:t>
       </w:r>
     </w:p>
     <w:p>
       <w:pPr>
-        <w:shd w:val="clear" w:color="auto" w:fill="FFFFFF"/>
-        <w:spacing w:after="0" w:line="240" w:lineRule="auto"/>
-        <w:rPr>
-          <w:rFonts w:ascii="Times New Roman" w:eastAsia="Times New Roman" w:hAnsi="Times New Roman" w:cs="Times New Roman"/>
-          <w:color w:val="2A2F37"/>
-          <w:spacing w:val="1"/>
-          <w:sz w:val="26"/>
-          <w:szCs w:val="26"/>
-          <w:lang w:eastAsia="ru-RU"/>
-        </w:rPr>
-      </w:pPr>
-      <w:r>
-        <w:rPr>
-          <w:rFonts w:ascii="Times New Roman" w:eastAsia="Times New Roman" w:hAnsi="Times New Roman" w:cs="Times New Roman"/>
-          <w:color w:val="2A2F37"/>
-          <w:spacing w:val="1"/>
-          <w:sz w:val="26"/>
-          <w:szCs w:val="26"/>
-          <w:lang w:eastAsia="ru-RU"/>
-        </w:rPr>
-        <w:t>Предположу (хотя на эту тему еще стоит поговорить с тренером), что Дмитрий Кокорев изменил подход к работе. Он, может быть, внутренне решил, что лучше уж играть красиво, даже с риском уступить, чем не получать очки и выглядеть как клуб, который смотрят только в качестве наказания. И эта расслабленность привела к четырем победам подряд.</w:t>
+        <w:rPr>
+          <w:rFonts w:ascii="Times New Roman" w:eastAsia="Times New Roman" w:hAnsi="Times New Roman" w:cs="Times New Roman"/>
+          <w:b/>
+          <w:bCs/>
+          <w:color w:val="2A2F37"/>
+          <w:spacing w:val="1"/>
+          <w:sz w:val="35"/>
+          <w:szCs w:val="35"/>
+          <w:lang w:eastAsia="ru-RU"/>
+        </w:rPr>
+      </w:pPr>
+      <w:r>
+        <w:rPr>
+          <w:rFonts w:ascii="Times New Roman" w:eastAsia="Times New Roman" w:hAnsi="Times New Roman" w:cs="Times New Roman"/>
+          <w:b/>
+          <w:bCs/>
+          <w:color w:val="2A2F37"/>
+          <w:spacing w:val="1"/>
+          <w:sz w:val="35"/>
+          <w:szCs w:val="35"/>
+          <w:lang w:eastAsia="ru-RU"/>
+        </w:rPr>
+        <w:t>СКА подписал сильнейшего центра из возможных. Но экс-форварду НХЛ надо разобраться со скелетами в шкафу</w:t>
       </w:r>
     </w:p>
     <w:p>
       <w:pPr>
-        <w:shd w:val="clear" w:color="auto" w:fill="FFFFFF"/>
-        <w:spacing w:after="0" w:line="240" w:lineRule="auto"/>
-        <w:rPr>
-          <w:rFonts w:ascii="Times New Roman" w:eastAsia="Times New Roman" w:hAnsi="Times New Roman" w:cs="Times New Roman"/>
-          <w:color w:val="2A2F37"/>
-          <w:spacing w:val="1"/>
-          <w:sz w:val="26"/>
-          <w:szCs w:val="26"/>
-          <w:lang w:eastAsia="ru-RU"/>
-        </w:rPr>
-      </w:pPr>
-      <w:r>
-        <w:rPr>
-          <w:rFonts w:ascii="Times New Roman" w:eastAsia="Times New Roman" w:hAnsi="Times New Roman" w:cs="Times New Roman"/>
-          <w:color w:val="2A2F37"/>
-          <w:spacing w:val="1"/>
-          <w:sz w:val="26"/>
-          <w:szCs w:val="26"/>
-          <w:lang w:eastAsia="ru-RU"/>
-        </w:rPr>
-        <w:t>Про хоккеистов мы пока говорить не будем. Хотя Борна Рендулич восхищает. Надеюсь, будет повод рассказать и об игроках.</w:t>
+        <w:rPr>
+          <w:rFonts w:ascii="Times New Roman" w:eastAsia="Times New Roman" w:hAnsi="Times New Roman" w:cs="Times New Roman"/>
+          <w:b/>
+          <w:bCs/>
+          <w:color w:val="2A2F37"/>
+          <w:spacing w:val="1"/>
+          <w:sz w:val="35"/>
+          <w:szCs w:val="35"/>
+          <w:lang w:eastAsia="ru-RU"/>
+        </w:rPr>
+      </w:pPr>
+      <w:proofErr w:type="spellStart"/>
+      <w:r>
+        <w:rPr>
+          <w:rFonts w:ascii="Times New Roman" w:eastAsia="Times New Roman" w:hAnsi="Times New Roman" w:cs="Times New Roman"/>
+          <w:b/>
+          <w:bCs/>
+          <w:color w:val="2A2F37"/>
+          <w:spacing w:val="1"/>
+          <w:sz w:val="35"/>
+          <w:szCs w:val="35"/>
+          <w:lang w:eastAsia="ru-RU"/>
+        </w:rPr>
+        <w:t>Гальченюку</w:t>
+      </w:r>
+      <w:proofErr w:type="spellEnd"/>
+      <w:r>
+        <w:rPr>
+          <w:rFonts w:ascii="Times New Roman" w:eastAsia="Times New Roman" w:hAnsi="Times New Roman" w:cs="Times New Roman"/>
+          <w:b/>
+          <w:bCs/>
+          <w:color w:val="2A2F37"/>
+          <w:spacing w:val="1"/>
+          <w:sz w:val="35"/>
+          <w:szCs w:val="35"/>
+          <w:lang w:eastAsia="ru-RU"/>
+        </w:rPr>
+        <w:t xml:space="preserve"> после выпадения из последних энхаэловских вагончиков, громкого уголовного дела за угрозы в адрес полицейских и отсутствия вменяемой </w:t>
+      </w:r>
+      <w:r>
+        <w:rPr>
+          <w:rFonts w:ascii="Times New Roman" w:eastAsia="Times New Roman" w:hAnsi="Times New Roman" w:cs="Times New Roman"/>
+          <w:b/>
+          <w:bCs/>
+          <w:color w:val="2A2F37"/>
+          <w:spacing w:val="1"/>
+          <w:sz w:val="35"/>
+          <w:szCs w:val="35"/>
+          <w:lang w:eastAsia="ru-RU"/>
+        </w:rPr>
+        <w:lastRenderedPageBreak/>
+        <w:t xml:space="preserve">предсезонки полезно было бы попасть в клуб, где ему дадут право на ошибки и шанс на спокойную реабилитацию после нескольких месяцев турбулентности. Идеальным местом для ренессанса могла бы стать Уфа, куда он уже приезжал на МЧМ в 2013-м и где окружили заботой другого американца, но уже с украинским корнями, Александра </w:t>
+      </w:r>
+      <w:proofErr w:type="spellStart"/>
+      <w:r>
+        <w:rPr>
+          <w:rFonts w:ascii="Times New Roman" w:eastAsia="Times New Roman" w:hAnsi="Times New Roman" w:cs="Times New Roman"/>
+          <w:b/>
+          <w:bCs/>
+          <w:color w:val="2A2F37"/>
+          <w:spacing w:val="1"/>
+          <w:sz w:val="35"/>
+          <w:szCs w:val="35"/>
+          <w:lang w:eastAsia="ru-RU"/>
+        </w:rPr>
+        <w:t>Хмелевски</w:t>
+      </w:r>
+      <w:proofErr w:type="spellEnd"/>
+      <w:r>
+        <w:rPr>
+          <w:rFonts w:ascii="Times New Roman" w:eastAsia="Times New Roman" w:hAnsi="Times New Roman" w:cs="Times New Roman"/>
+          <w:b/>
+          <w:bCs/>
+          <w:color w:val="2A2F37"/>
+          <w:spacing w:val="1"/>
+          <w:sz w:val="35"/>
+          <w:szCs w:val="35"/>
+          <w:lang w:eastAsia="ru-RU"/>
+        </w:rPr>
+        <w:t>.</w:t>
+      </w:r>
+    </w:p>
+    <w:p>
+      <w:pPr>
+        <w:rPr>
+          <w:rFonts w:ascii="Times New Roman" w:eastAsia="Times New Roman" w:hAnsi="Times New Roman" w:cs="Times New Roman"/>
+          <w:b/>
+          <w:bCs/>
+          <w:color w:val="2A2F37"/>
+          <w:spacing w:val="1"/>
+          <w:sz w:val="35"/>
+          <w:szCs w:val="35"/>
+          <w:lang w:eastAsia="ru-RU"/>
+        </w:rPr>
+      </w:pPr>
+      <w:r>
+        <w:rPr>
+          <w:rFonts w:ascii="Times New Roman" w:eastAsia="Times New Roman" w:hAnsi="Times New Roman" w:cs="Times New Roman"/>
+          <w:b/>
+          <w:bCs/>
+          <w:color w:val="2A2F37"/>
+          <w:spacing w:val="1"/>
+          <w:sz w:val="35"/>
+          <w:szCs w:val="35"/>
+          <w:lang w:eastAsia="ru-RU"/>
+        </w:rPr>
+        <w:t>Собственно, в столице Башкирии не скрывали свой интерес к нападающему, получившему в наказание в августе условно 30 дней тюремного заключения. Из-за скудной линейки центров восточному топ-клубу вынужденно приходится лепить плеймейкера из Владислава Ефремова. Пока чернорабочий нападающий более-менее справляется со своей новой ролью, но на дистанции его фигура во втором звене «Салавата Юлаева» выглядит хлипкой.</w:t>
+      </w:r>
+    </w:p>
+    <w:p>
+      <w:pPr>
+        <w:rPr>
+          <w:rFonts w:ascii="Times New Roman" w:eastAsia="Times New Roman" w:hAnsi="Times New Roman" w:cs="Times New Roman"/>
+          <w:b/>
+          <w:bCs/>
+          <w:color w:val="2A2F37"/>
+          <w:spacing w:val="1"/>
+          <w:sz w:val="35"/>
+          <w:szCs w:val="35"/>
+          <w:lang w:eastAsia="ru-RU"/>
+        </w:rPr>
+      </w:pPr>
+      <w:r>
+        <w:rPr>
+          <w:rFonts w:ascii="Times New Roman" w:eastAsia="Times New Roman" w:hAnsi="Times New Roman" w:cs="Times New Roman"/>
+          <w:b/>
+          <w:bCs/>
+          <w:color w:val="2A2F37"/>
+          <w:spacing w:val="1"/>
+          <w:sz w:val="35"/>
+          <w:szCs w:val="35"/>
+          <w:lang w:eastAsia="ru-RU"/>
+        </w:rPr>
+        <w:t xml:space="preserve">Обласканный уютом зеленого мегаполиса </w:t>
+      </w:r>
+      <w:proofErr w:type="spellStart"/>
+      <w:r>
+        <w:rPr>
+          <w:rFonts w:ascii="Times New Roman" w:eastAsia="Times New Roman" w:hAnsi="Times New Roman" w:cs="Times New Roman"/>
+          <w:b/>
+          <w:bCs/>
+          <w:color w:val="2A2F37"/>
+          <w:spacing w:val="1"/>
+          <w:sz w:val="35"/>
+          <w:szCs w:val="35"/>
+          <w:lang w:eastAsia="ru-RU"/>
+        </w:rPr>
+        <w:t>Хмелевски</w:t>
+      </w:r>
+      <w:proofErr w:type="spellEnd"/>
+      <w:r>
+        <w:rPr>
+          <w:rFonts w:ascii="Times New Roman" w:eastAsia="Times New Roman" w:hAnsi="Times New Roman" w:cs="Times New Roman"/>
+          <w:b/>
+          <w:bCs/>
+          <w:color w:val="2A2F37"/>
+          <w:spacing w:val="1"/>
+          <w:sz w:val="35"/>
+          <w:szCs w:val="35"/>
+          <w:lang w:eastAsia="ru-RU"/>
+        </w:rPr>
+        <w:t xml:space="preserve"> точно помог бы познать и обжиться еще одному гражданину СКА. Пригодился бы </w:t>
+      </w:r>
+      <w:proofErr w:type="spellStart"/>
+      <w:r>
+        <w:rPr>
+          <w:rFonts w:ascii="Times New Roman" w:eastAsia="Times New Roman" w:hAnsi="Times New Roman" w:cs="Times New Roman"/>
+          <w:b/>
+          <w:bCs/>
+          <w:color w:val="2A2F37"/>
+          <w:spacing w:val="1"/>
+          <w:sz w:val="35"/>
+          <w:szCs w:val="35"/>
+          <w:lang w:eastAsia="ru-RU"/>
+        </w:rPr>
+        <w:t>Гальченюк</w:t>
+      </w:r>
+      <w:proofErr w:type="spellEnd"/>
+      <w:r>
+        <w:rPr>
+          <w:rFonts w:ascii="Times New Roman" w:eastAsia="Times New Roman" w:hAnsi="Times New Roman" w:cs="Times New Roman"/>
+          <w:b/>
+          <w:bCs/>
+          <w:color w:val="2A2F37"/>
+          <w:spacing w:val="1"/>
+          <w:sz w:val="35"/>
+          <w:szCs w:val="35"/>
+          <w:lang w:eastAsia="ru-RU"/>
+        </w:rPr>
+        <w:t xml:space="preserve"> и в Ярославле, где срывается один иностранец за другим. Однако вместо медового </w:t>
+      </w:r>
+      <w:proofErr w:type="spellStart"/>
+      <w:r>
+        <w:rPr>
+          <w:rFonts w:ascii="Times New Roman" w:eastAsia="Times New Roman" w:hAnsi="Times New Roman" w:cs="Times New Roman"/>
+          <w:b/>
+          <w:bCs/>
+          <w:color w:val="2A2F37"/>
+          <w:spacing w:val="1"/>
+          <w:sz w:val="35"/>
+          <w:szCs w:val="35"/>
+          <w:lang w:eastAsia="ru-RU"/>
+        </w:rPr>
+        <w:t>дзена</w:t>
+      </w:r>
+      <w:proofErr w:type="spellEnd"/>
+      <w:r>
+        <w:rPr>
+          <w:rFonts w:ascii="Times New Roman" w:eastAsia="Times New Roman" w:hAnsi="Times New Roman" w:cs="Times New Roman"/>
+          <w:b/>
+          <w:bCs/>
+          <w:color w:val="2A2F37"/>
+          <w:spacing w:val="1"/>
+          <w:sz w:val="35"/>
+          <w:szCs w:val="35"/>
+          <w:lang w:eastAsia="ru-RU"/>
+        </w:rPr>
+        <w:t xml:space="preserve"> с кучей игрового времени или команды Игоря Никитина тот выбрал систему, где его ждал стресс. Зная, как быстро </w:t>
+      </w:r>
+      <w:proofErr w:type="spellStart"/>
+      <w:r>
+        <w:rPr>
+          <w:rFonts w:ascii="Times New Roman" w:eastAsia="Times New Roman" w:hAnsi="Times New Roman" w:cs="Times New Roman"/>
+          <w:b/>
+          <w:bCs/>
+          <w:color w:val="2A2F37"/>
+          <w:spacing w:val="1"/>
+          <w:sz w:val="35"/>
+          <w:szCs w:val="35"/>
+          <w:lang w:eastAsia="ru-RU"/>
+        </w:rPr>
+        <w:t>Ротенберг</w:t>
+      </w:r>
+      <w:proofErr w:type="spellEnd"/>
+      <w:r>
+        <w:rPr>
+          <w:rFonts w:ascii="Times New Roman" w:eastAsia="Times New Roman" w:hAnsi="Times New Roman" w:cs="Times New Roman"/>
+          <w:b/>
+          <w:bCs/>
+          <w:color w:val="2A2F37"/>
+          <w:spacing w:val="1"/>
+          <w:sz w:val="35"/>
+          <w:szCs w:val="35"/>
+          <w:lang w:eastAsia="ru-RU"/>
+        </w:rPr>
+        <w:t xml:space="preserve"> влюбляется в красивые </w:t>
+      </w:r>
+      <w:proofErr w:type="spellStart"/>
+      <w:r>
+        <w:rPr>
+          <w:rFonts w:ascii="Times New Roman" w:eastAsia="Times New Roman" w:hAnsi="Times New Roman" w:cs="Times New Roman"/>
+          <w:b/>
+          <w:bCs/>
+          <w:color w:val="2A2F37"/>
+          <w:spacing w:val="1"/>
+          <w:sz w:val="35"/>
+          <w:szCs w:val="35"/>
+          <w:lang w:eastAsia="ru-RU"/>
+        </w:rPr>
+        <w:t>блестяшки</w:t>
+      </w:r>
+      <w:proofErr w:type="spellEnd"/>
+      <w:r>
+        <w:rPr>
+          <w:rFonts w:ascii="Times New Roman" w:eastAsia="Times New Roman" w:hAnsi="Times New Roman" w:cs="Times New Roman"/>
+          <w:b/>
+          <w:bCs/>
+          <w:color w:val="2A2F37"/>
+          <w:spacing w:val="1"/>
+          <w:sz w:val="35"/>
+          <w:szCs w:val="35"/>
+          <w:lang w:eastAsia="ru-RU"/>
+        </w:rPr>
+        <w:t xml:space="preserve"> и разочаровывается в них.</w:t>
+      </w:r>
+    </w:p>
+    <w:p>
+      <w:pPr>
+        <w:rPr>
+          <w:rFonts w:ascii="Times New Roman" w:eastAsia="Times New Roman" w:hAnsi="Times New Roman" w:cs="Times New Roman"/>
+          <w:b/>
+          <w:bCs/>
+          <w:color w:val="2A2F37"/>
+          <w:spacing w:val="1"/>
+          <w:sz w:val="35"/>
+          <w:szCs w:val="35"/>
+          <w:lang w:eastAsia="ru-RU"/>
+        </w:rPr>
+      </w:pPr>
+      <w:r>
+        <w:rPr>
+          <w:rFonts w:ascii="Times New Roman" w:eastAsia="Times New Roman" w:hAnsi="Times New Roman" w:cs="Times New Roman"/>
+          <w:b/>
+          <w:bCs/>
+          <w:color w:val="2A2F37"/>
+          <w:spacing w:val="1"/>
+          <w:sz w:val="35"/>
+          <w:szCs w:val="35"/>
+          <w:lang w:eastAsia="ru-RU"/>
+        </w:rPr>
+        <w:t xml:space="preserve">Пока же можно подвести промежуточный итог: </w:t>
+      </w:r>
+      <w:proofErr w:type="spellStart"/>
+      <w:r>
+        <w:rPr>
+          <w:rFonts w:ascii="Times New Roman" w:eastAsia="Times New Roman" w:hAnsi="Times New Roman" w:cs="Times New Roman"/>
+          <w:b/>
+          <w:bCs/>
+          <w:color w:val="2A2F37"/>
+          <w:spacing w:val="1"/>
+          <w:sz w:val="35"/>
+          <w:szCs w:val="35"/>
+          <w:lang w:eastAsia="ru-RU"/>
+        </w:rPr>
+        <w:t>Гальченюк</w:t>
+      </w:r>
+      <w:proofErr w:type="spellEnd"/>
+      <w:r>
+        <w:rPr>
+          <w:rFonts w:ascii="Times New Roman" w:eastAsia="Times New Roman" w:hAnsi="Times New Roman" w:cs="Times New Roman"/>
+          <w:b/>
+          <w:bCs/>
+          <w:color w:val="2A2F37"/>
+          <w:spacing w:val="1"/>
+          <w:sz w:val="35"/>
+          <w:szCs w:val="35"/>
+          <w:lang w:eastAsia="ru-RU"/>
+        </w:rPr>
+        <w:t>, не тренировавшийся целый месяц, очень далек от оптимальной формы. Сколько времени ему понадобится для ее набора — увидим.</w:t>
       </w:r>
     </w:p>
     <w:p/>
@@ -386,7 +1201,7 @@
 </file>
 
 <file path=word/numbering.xml><?xml version="1.0" encoding="utf-8"?>
-<w:numbering xmlns:wpc="http://schemas.microsoft.com/office/word/2010/wordprocessingCanvas" xmlns:cx="http://schemas.microsoft.com/office/drawing/2014/chartex" xmlns:cx1="http://schemas.microsoft.com/office/drawing/2015/9/8/chartex" xmlns:cx2="http://schemas.microsoft.com/office/drawing/2015/10/21/chartex" xmlns:cx3="http://schemas.microsoft.com/office/drawing/2016/5/9/chartex" xmlns:cx4="http://schemas.microsoft.com/office/drawing/2016/5/10/chartex" xmlns:cx5="http://schemas.microsoft.com/office/drawing/2016/5/11/chartex" xmlns:cx6="http://schemas.microsoft.com/office/drawing/2016/5/12/chartex" xmlns:cx7="http://schemas.microsoft.com/office/drawing/2016/5/13/chartex" xmlns:cx8="http://schemas.microsoft.com/office/drawing/2016/5/14/chartex" xmlns:mc="http://schemas.openxmlformats.org/markup-compatibility/2006" xmlns:aink="http://schemas.microsoft.com/office/drawing/2016/ink" xmlns:am3d="http://schemas.microsoft.com/office/drawing/2017/model3d" xmlns:o="urn:schemas-microsoft-com:office:office" xmlns:r="http://schemas.openxmlformats.org/officeDocument/2006/relationships" xmlns:m="http://schemas.openxmlformats.org/officeDocument/2006/math" xmlns:v="urn:schemas-microsoft-com:vml" xmlns:wp14="http://schemas.microsoft.com/office/word/2010/wordprocessingDrawing" xmlns:wp="http://schemas.openxmlformats.org/drawingml/2006/wordprocessingDrawing" xmlns:w10="urn:schemas-microsoft-com:office:word" xmlns:w="http://schemas.openxmlformats.org/wordprocessingml/2006/main" xmlns:w14="http://schemas.microsoft.com/office/word/2010/wordml" xmlns:w15="http://schemas.microsoft.com/office/word/2012/wordml" xmlns:w16cex="http://schemas.microsoft.com/office/word/2018/wordml/cex" xmlns:w16cid="http://schemas.microsoft.com/office/word/2016/wordml/cid" xmlns:w16="http://schemas.microsoft.com/office/word/2018/wordml" xmlns:w16sdtdh="http://schemas.microsoft.com/office/word/2020/wordml/sdtdatahash" xmlns:w16se="http://schemas.microsoft.com/office/word/2015/wordml/symex" xmlns:wpg="http://schemas.microsoft.com/office/word/2010/wordprocessingGroup" xmlns:wpi="http://schemas.microsoft.com/office/word/2010/wordprocessingInk" xmlns:wne="http://schemas.microsoft.com/office/word/2006/wordml" xmlns:wps="http://schemas.microsoft.com/office/word/2010/wordprocessingShape" mc:Ignorable="w14 w15 w16se w16cid w16 w16cex w16sdtdh wp14">
+<w:numbering xmlns:wpc="http://schemas.microsoft.com/office/word/2010/wordprocessingCanvas" xmlns:cx="http://schemas.microsoft.com/office/drawing/2014/chartex" xmlns:cx1="http://schemas.microsoft.com/office/drawing/2015/9/8/chartex" xmlns:cx2="http://schemas.microsoft.com/office/drawing/2015/10/21/chartex" xmlns:cx3="http://schemas.microsoft.com/office/drawing/2016/5/9/chartex" xmlns:cx4="http://schemas.microsoft.com/office/drawing/2016/5/10/chartex" xmlns:cx5="http://schemas.microsoft.com/office/drawing/2016/5/11/chartex" xmlns:cx6="http://schemas.microsoft.com/office/drawing/2016/5/12/chartex" xmlns:cx7="http://schemas.microsoft.com/office/drawing/2016/5/13/chartex" xmlns:cx8="http://schemas.microsoft.com/office/drawing/2016/5/14/chartex" xmlns:mc="http://schemas.openxmlformats.org/markup-compatibility/2006" xmlns:aink="http://schemas.microsoft.com/office/drawing/2016/ink" xmlns:am3d="http://schemas.microsoft.com/office/drawing/2017/model3d" xmlns:o="urn:schemas-microsoft-com:office:office" xmlns:oel="http://schemas.microsoft.com/office/2019/extlst" xmlns:r="http://schemas.openxmlformats.org/officeDocument/2006/relationships" xmlns:m="http://schemas.openxmlformats.org/officeDocument/2006/math" xmlns:v="urn:schemas-microsoft-com:vml" xmlns:wp14="http://schemas.microsoft.com/office/word/2010/wordprocessingDrawing" xmlns:wp="http://schemas.openxmlformats.org/drawingml/2006/wordprocessingDrawing" xmlns:w10="urn:schemas-microsoft-com:office:word" xmlns:w="http://schemas.openxmlformats.org/wordprocessingml/2006/main" xmlns:w14="http://schemas.microsoft.com/office/word/2010/wordml" xmlns:w15="http://schemas.microsoft.com/office/word/2012/wordml" xmlns:w16cex="http://schemas.microsoft.com/office/word/2018/wordml/cex" xmlns:w16cid="http://schemas.microsoft.com/office/word/2016/wordml/cid" xmlns:w16="http://schemas.microsoft.com/office/word/2018/wordml" xmlns:w16sdtdh="http://schemas.microsoft.com/office/word/2020/wordml/sdtdatahash" xmlns:w16se="http://schemas.microsoft.com/office/word/2015/wordml/symex" xmlns:wpg="http://schemas.microsoft.com/office/word/2010/wordprocessingGroup" xmlns:wpi="http://schemas.microsoft.com/office/word/2010/wordprocessingInk" xmlns:wne="http://schemas.microsoft.com/office/word/2006/wordml" xmlns:wps="http://schemas.microsoft.com/office/word/2010/wordprocessingShape" mc:Ignorable="w14 w15 w16se w16cid w16 w16cex w16sdtdh wp14">
   <w:abstractNum w:abstractNumId="0" w15:restartNumberingAfterBreak="0">
     <w:nsid w:val="50A6443A"/>
     <w:multiLevelType w:val="multilevel"/>
@@ -504,7 +1319,7 @@
       </w:pPr>
     </w:lvl>
   </w:abstractNum>
-  <w:num w:numId="1">
+  <w:num w:numId="1" w16cid:durableId="1290891001">
     <w:abstractNumId w:val="0"/>
   </w:num>
 </w:numbering>

</xml_diff>